<commit_message>
second commit in data analysis
</commit_message>
<xml_diff>
--- a/Test doc.docx
+++ b/Test doc.docx
@@ -4,7 +4,21 @@
   <w:body>
     <w:p>
       <w:r>
+        <w:t>#First Readme formatted</w:t>
+      </w:r>
+    </w:p>
+    <w:p/>
+    <w:p>
+      <w:r>
         <w:t>Hello</w:t>
+      </w:r>
+      <w:r>
+        <w:t xml:space="preserve"> Poonam  </w:t>
+      </w:r>
+    </w:p>
+    <w:p>
+      <w:r>
+        <w:t>How are you doing?</w:t>
       </w:r>
       <w:bookmarkStart w:id="0" w:name="_GoBack"/>
       <w:bookmarkEnd w:id="0"/>

</xml_diff>